<commit_message>
feat: add mouse support & mouse button events misc: move all component serializers to ComponentSerializer misc: make further work on server -> client object sending feat: add mathf.sin and cos misc: remove NetworkIgnore-attribute from EventParameters misc: begin work on interface system feat: add more rendering options for sprites feat: add Rectangle.Contains(Vector2) misc: begin work on arbitrary array serialization
</commit_message>
<xml_diff>
--- a/Cog2D Documentation.docx
+++ b/Cog2D Documentation.docx
@@ -205,21 +205,7 @@
         <w:rPr>
           <w:lang w:val="en-US"/>
         </w:rPr>
-        <w:t xml:space="preserve">All Content Assemblies must be loaded into the current </w:t>
-      </w:r>
-      <w:proofErr w:type="spellStart"/>
-      <w:r>
-        <w:rPr>
-          <w:lang w:val="en-US"/>
-        </w:rPr>
-        <w:t>AppDomain</w:t>
-      </w:r>
-      <w:proofErr w:type="spellEnd"/>
-      <w:r>
-        <w:rPr>
-          <w:lang w:val="en-US"/>
-        </w:rPr>
-        <w:t xml:space="preserve"> before </w:t>
+        <w:t xml:space="preserve">All Content Assemblies must be loaded into the current AppDomain before </w:t>
       </w:r>
       <w:r>
         <w:rPr>
@@ -241,14 +227,12 @@
           <w:lang w:val="en-US"/>
         </w:rPr>
       </w:pPr>
-      <w:proofErr w:type="spellStart"/>
       <w:r>
         <w:rPr>
           <w:lang w:val="en-US"/>
         </w:rPr>
         <w:t>Misc</w:t>
       </w:r>
-      <w:proofErr w:type="spellEnd"/>
     </w:p>
     <w:p>
       <w:pPr>
@@ -327,14 +311,7 @@
         <w:rPr>
           <w:lang w:val="en-US"/>
         </w:rPr>
-        <w:t xml:space="preserve">ype that </w:t>
-      </w:r>
-      <w:proofErr w:type="gramStart"/>
-      <w:r>
-        <w:rPr>
-          <w:lang w:val="en-US"/>
-        </w:rPr>
-        <w:t xml:space="preserve">references </w:t>
+        <w:t xml:space="preserve">ype that references </w:t>
       </w:r>
       <w:r>
         <w:rPr>
@@ -342,8 +319,6 @@
         </w:rPr>
         <w:t>”</w:t>
       </w:r>
-      <w:proofErr w:type="spellStart"/>
-      <w:proofErr w:type="gramEnd"/>
       <w:r>
         <w:rPr>
           <w:lang w:val="en-US"/>
@@ -356,7 +331,6 @@
         </w:rPr>
         <w:t>.Modules.Content.GameObject</w:t>
       </w:r>
-      <w:proofErr w:type="spellEnd"/>
       <w:r>
         <w:rPr>
           <w:lang w:val="en-US"/>
@@ -431,14 +405,12 @@
           <w:lang w:val="en-US"/>
         </w:rPr>
       </w:pPr>
-      <w:proofErr w:type="spellStart"/>
       <w:r>
         <w:rPr>
           <w:lang w:val="en-US"/>
         </w:rPr>
         <w:t>Misc</w:t>
       </w:r>
-      <w:proofErr w:type="spellEnd"/>
     </w:p>
     <w:p>
       <w:pPr>
@@ -496,7 +468,6 @@
         </w:rPr>
         <w:t xml:space="preserve">Network Messages are types that derive from </w:t>
       </w:r>
-      <w:proofErr w:type="spellStart"/>
       <w:r>
         <w:rPr>
           <w:lang w:val="en-US"/>
@@ -513,41 +484,20 @@
         <w:rPr>
           <w:lang w:val="en-US"/>
         </w:rPr>
-        <w:t>rking.NetworkMessage</w:t>
-      </w:r>
-      <w:proofErr w:type="spellEnd"/>
-      <w:r>
-        <w:rPr>
-          <w:lang w:val="en-US"/>
-        </w:rPr>
-        <w:t>.</w:t>
-      </w:r>
-    </w:p>
-    <w:p>
-      <w:pPr>
-        <w:rPr>
-          <w:lang w:val="en-US"/>
-        </w:rPr>
-      </w:pPr>
-      <w:r>
-        <w:rPr>
-          <w:lang w:val="en-US"/>
-        </w:rPr>
-        <w:t xml:space="preserve">Types that derive from </w:t>
-      </w:r>
-      <w:proofErr w:type="spellStart"/>
-      <w:r>
-        <w:rPr>
-          <w:lang w:val="en-US"/>
-        </w:rPr>
-        <w:t>NetworkMessage</w:t>
-      </w:r>
-      <w:proofErr w:type="spellEnd"/>
-      <w:r>
-        <w:rPr>
-          <w:lang w:val="en-US"/>
-        </w:rPr>
-        <w:t xml:space="preserve"> may not be generic.</w:t>
+        <w:t>rking.NetworkMessage.</w:t>
+      </w:r>
+    </w:p>
+    <w:p>
+      <w:pPr>
+        <w:rPr>
+          <w:lang w:val="en-US"/>
+        </w:rPr>
+      </w:pPr>
+      <w:r>
+        <w:rPr>
+          <w:lang w:val="en-US"/>
+        </w:rPr>
+        <w:t>Types that derive from NetworkMessage may not be generic.</w:t>
       </w:r>
     </w:p>
     <w:p>
@@ -566,21 +516,7 @@
         <w:rPr>
           <w:lang w:val="en-US"/>
         </w:rPr>
-        <w:t xml:space="preserve"> </w:t>
-      </w:r>
-      <w:proofErr w:type="spellStart"/>
-      <w:r>
-        <w:rPr>
-          <w:lang w:val="en-US"/>
-        </w:rPr>
-        <w:t>NetworkMessage</w:t>
-      </w:r>
-      <w:proofErr w:type="spellEnd"/>
-      <w:r>
-        <w:rPr>
-          <w:lang w:val="en-US"/>
-        </w:rPr>
-        <w:t xml:space="preserve"> may only contain types that </w:t>
+        <w:t xml:space="preserve"> NetworkMessage may only contain types that </w:t>
       </w:r>
       <w:r>
         <w:rPr>
@@ -588,7 +524,6 @@
         </w:rPr>
         <w:t xml:space="preserve">implement </w:t>
       </w:r>
-      <w:proofErr w:type="spellStart"/>
       <w:r>
         <w:rPr>
           <w:i/>
@@ -603,7 +538,6 @@
         </w:rPr>
         <w:t>.ISerializable</w:t>
       </w:r>
-      <w:proofErr w:type="spellEnd"/>
       <w:r>
         <w:rPr>
           <w:lang w:val="en-US"/>
@@ -616,7 +550,6 @@
         </w:rPr>
         <w:t xml:space="preserve"> is registered through </w:t>
       </w:r>
-      <w:proofErr w:type="spellStart"/>
       <w:r>
         <w:rPr>
           <w:i/>
@@ -631,26 +564,11 @@
         </w:rPr>
         <w:t>.TypeSerializer</w:t>
       </w:r>
-      <w:proofErr w:type="spellEnd"/>
-      <w:r>
-        <w:rPr>
-          <w:lang w:val="en-US"/>
-        </w:rPr>
-        <w:t xml:space="preserve"> or is an </w:t>
-      </w:r>
-      <w:proofErr w:type="spellStart"/>
-      <w:r>
-        <w:rPr>
-          <w:lang w:val="en-US"/>
-        </w:rPr>
-        <w:t>Enum</w:t>
-      </w:r>
-      <w:proofErr w:type="spellEnd"/>
-      <w:r>
-        <w:rPr>
-          <w:lang w:val="en-US"/>
-        </w:rPr>
-        <w:t>.</w:t>
+      <w:r>
+        <w:rPr>
+          <w:lang w:val="en-US"/>
+        </w:rPr>
+        <w:t xml:space="preserve"> or is an Enum.</w:t>
       </w:r>
     </w:p>
     <w:p>
@@ -671,7 +589,6 @@
         </w:rPr>
         <w:t xml:space="preserve">s through </w:t>
       </w:r>
-      <w:proofErr w:type="spellStart"/>
       <w:r>
         <w:rPr>
           <w:lang w:val="en-US"/>
@@ -682,16 +599,8 @@
         <w:rPr>
           <w:lang w:val="en-US"/>
         </w:rPr>
-        <w:t>.TypeSerializer</w:t>
-      </w:r>
-      <w:proofErr w:type="spellEnd"/>
-      <w:r>
-        <w:rPr>
-          <w:lang w:val="en-US"/>
-        </w:rPr>
-        <w:t xml:space="preserve"> instead of implementing </w:t>
-      </w:r>
-      <w:proofErr w:type="spellStart"/>
+        <w:t xml:space="preserve">.TypeSerializer instead of implementing </w:t>
+      </w:r>
       <w:r>
         <w:rPr>
           <w:lang w:val="en-US"/>
@@ -702,14 +611,7 @@
         <w:rPr>
           <w:lang w:val="en-US"/>
         </w:rPr>
-        <w:t>.ISerializable</w:t>
-      </w:r>
-      <w:proofErr w:type="spellEnd"/>
-      <w:r>
-        <w:rPr>
-          <w:lang w:val="en-US"/>
-        </w:rPr>
-        <w:t>.</w:t>
+        <w:t>.ISerializable.</w:t>
       </w:r>
     </w:p>
     <w:p>
@@ -748,33 +650,11 @@
           <w:lang w:val="en-US"/>
         </w:rPr>
       </w:pPr>
-      <w:proofErr w:type="spellStart"/>
-      <w:r>
-        <w:rPr>
-          <w:lang w:val="en-US"/>
-        </w:rPr>
-        <w:t>System.Boolean</w:t>
-      </w:r>
-      <w:proofErr w:type="spellEnd"/>
-      <w:r>
-        <w:rPr>
-          <w:lang w:val="en-US"/>
-        </w:rPr>
-        <w:t xml:space="preserve"> (</w:t>
-      </w:r>
-      <w:proofErr w:type="spellStart"/>
-      <w:r>
-        <w:rPr>
-          <w:lang w:val="en-US"/>
-        </w:rPr>
-        <w:t>bool</w:t>
-      </w:r>
-      <w:proofErr w:type="spellEnd"/>
-      <w:r>
-        <w:rPr>
-          <w:lang w:val="en-US"/>
-        </w:rPr>
-        <w:t>)</w:t>
+      <w:r>
+        <w:rPr>
+          <w:lang w:val="en-US"/>
+        </w:rPr>
+        <w:t>System.Boolean (bool)</w:t>
       </w:r>
     </w:p>
     <w:p>
@@ -788,19 +668,11 @@
           <w:lang w:val="en-US"/>
         </w:rPr>
       </w:pPr>
-      <w:proofErr w:type="spellStart"/>
-      <w:r>
-        <w:rPr>
-          <w:lang w:val="en-US"/>
-        </w:rPr>
-        <w:t>System.Byte</w:t>
-      </w:r>
-      <w:proofErr w:type="spellEnd"/>
-      <w:r>
-        <w:rPr>
-          <w:lang w:val="en-US"/>
-        </w:rPr>
-        <w:t xml:space="preserve"> (byte)</w:t>
+      <w:r>
+        <w:rPr>
+          <w:lang w:val="en-US"/>
+        </w:rPr>
+        <w:t>System.Byte (byte)</w:t>
       </w:r>
     </w:p>
     <w:p>
@@ -814,33 +686,11 @@
           <w:lang w:val="en-US"/>
         </w:rPr>
       </w:pPr>
-      <w:proofErr w:type="spellStart"/>
-      <w:r>
-        <w:rPr>
-          <w:lang w:val="en-US"/>
-        </w:rPr>
-        <w:t>System.SByte</w:t>
-      </w:r>
-      <w:proofErr w:type="spellEnd"/>
-      <w:r>
-        <w:rPr>
-          <w:lang w:val="en-US"/>
-        </w:rPr>
-        <w:t xml:space="preserve"> (</w:t>
-      </w:r>
-      <w:proofErr w:type="spellStart"/>
-      <w:r>
-        <w:rPr>
-          <w:lang w:val="en-US"/>
-        </w:rPr>
-        <w:t>sbyte</w:t>
-      </w:r>
-      <w:proofErr w:type="spellEnd"/>
-      <w:r>
-        <w:rPr>
-          <w:lang w:val="en-US"/>
-        </w:rPr>
-        <w:t>)</w:t>
+      <w:r>
+        <w:rPr>
+          <w:lang w:val="en-US"/>
+        </w:rPr>
+        <w:t>System.SByte (sbyte)</w:t>
       </w:r>
       <w:r>
         <w:rPr>
@@ -882,21 +732,7 @@
         <w:rPr>
           <w:lang w:val="en-US"/>
         </w:rPr>
-        <w:t>System.UInt16 (</w:t>
-      </w:r>
-      <w:proofErr w:type="spellStart"/>
-      <w:r>
-        <w:rPr>
-          <w:lang w:val="en-US"/>
-        </w:rPr>
-        <w:t>ushort</w:t>
-      </w:r>
-      <w:proofErr w:type="spellEnd"/>
-      <w:r>
-        <w:rPr>
-          <w:lang w:val="en-US"/>
-        </w:rPr>
-        <w:t>)</w:t>
+        <w:t>System.UInt16 (ushort)</w:t>
       </w:r>
     </w:p>
     <w:p>
@@ -914,21 +750,7 @@
         <w:rPr>
           <w:lang w:val="en-US"/>
         </w:rPr>
-        <w:t>System.Int32 (</w:t>
-      </w:r>
-      <w:proofErr w:type="spellStart"/>
-      <w:r>
-        <w:rPr>
-          <w:lang w:val="en-US"/>
-        </w:rPr>
-        <w:t>int</w:t>
-      </w:r>
-      <w:proofErr w:type="spellEnd"/>
-      <w:r>
-        <w:rPr>
-          <w:lang w:val="en-US"/>
-        </w:rPr>
-        <w:t>)</w:t>
+        <w:t>System.Int32 (int)</w:t>
       </w:r>
     </w:p>
     <w:p>
@@ -946,21 +768,7 @@
         <w:rPr>
           <w:lang w:val="en-US"/>
         </w:rPr>
-        <w:t>System.UInt32 (</w:t>
-      </w:r>
-      <w:proofErr w:type="spellStart"/>
-      <w:r>
-        <w:rPr>
-          <w:lang w:val="en-US"/>
-        </w:rPr>
-        <w:t>uint</w:t>
-      </w:r>
-      <w:proofErr w:type="spellEnd"/>
-      <w:r>
-        <w:rPr>
-          <w:lang w:val="en-US"/>
-        </w:rPr>
-        <w:t>)</w:t>
+        <w:t>System.UInt32 (uint)</w:t>
       </w:r>
     </w:p>
     <w:p>
@@ -996,21 +804,7 @@
         <w:rPr>
           <w:lang w:val="en-US"/>
         </w:rPr>
-        <w:t>System.UInt64 (</w:t>
-      </w:r>
-      <w:proofErr w:type="spellStart"/>
-      <w:r>
-        <w:rPr>
-          <w:lang w:val="en-US"/>
-        </w:rPr>
-        <w:t>ulong</w:t>
-      </w:r>
-      <w:proofErr w:type="spellEnd"/>
-      <w:r>
-        <w:rPr>
-          <w:lang w:val="en-US"/>
-        </w:rPr>
-        <w:t>)</w:t>
+        <w:t>System.UInt64 (ulong)</w:t>
       </w:r>
     </w:p>
     <w:p>
@@ -1024,19 +818,11 @@
           <w:lang w:val="en-US"/>
         </w:rPr>
       </w:pPr>
-      <w:proofErr w:type="spellStart"/>
-      <w:r>
-        <w:rPr>
-          <w:lang w:val="en-US"/>
-        </w:rPr>
-        <w:t>System.Single</w:t>
-      </w:r>
-      <w:proofErr w:type="spellEnd"/>
-      <w:r>
-        <w:rPr>
-          <w:lang w:val="en-US"/>
-        </w:rPr>
-        <w:t xml:space="preserve"> (float)</w:t>
+      <w:r>
+        <w:rPr>
+          <w:lang w:val="en-US"/>
+        </w:rPr>
+        <w:t>System.Single (float)</w:t>
       </w:r>
     </w:p>
     <w:p>
@@ -1050,19 +836,11 @@
           <w:lang w:val="en-US"/>
         </w:rPr>
       </w:pPr>
-      <w:proofErr w:type="spellStart"/>
-      <w:r>
-        <w:rPr>
-          <w:lang w:val="en-US"/>
-        </w:rPr>
-        <w:t>System.Double</w:t>
-      </w:r>
-      <w:proofErr w:type="spellEnd"/>
-      <w:r>
-        <w:rPr>
-          <w:lang w:val="en-US"/>
-        </w:rPr>
-        <w:t xml:space="preserve"> (double)</w:t>
+      <w:r>
+        <w:rPr>
+          <w:lang w:val="en-US"/>
+        </w:rPr>
+        <w:t>System.Double (double)</w:t>
       </w:r>
     </w:p>
     <w:p>
@@ -1076,19 +854,11 @@
           <w:lang w:val="en-US"/>
         </w:rPr>
       </w:pPr>
-      <w:proofErr w:type="spellStart"/>
-      <w:r>
-        <w:rPr>
-          <w:lang w:val="en-US"/>
-        </w:rPr>
-        <w:t>System.Decimal</w:t>
-      </w:r>
-      <w:proofErr w:type="spellEnd"/>
-      <w:r>
-        <w:rPr>
-          <w:lang w:val="en-US"/>
-        </w:rPr>
-        <w:t xml:space="preserve"> (decimal)</w:t>
+      <w:r>
+        <w:rPr>
+          <w:lang w:val="en-US"/>
+        </w:rPr>
+        <w:t>System.Decimal (decimal)</w:t>
       </w:r>
     </w:p>
     <w:p>
@@ -1102,19 +872,11 @@
           <w:lang w:val="en-US"/>
         </w:rPr>
       </w:pPr>
-      <w:proofErr w:type="spellStart"/>
-      <w:r>
-        <w:rPr>
-          <w:lang w:val="en-US"/>
-        </w:rPr>
-        <w:t>System.Char</w:t>
-      </w:r>
-      <w:proofErr w:type="spellEnd"/>
-      <w:r>
-        <w:rPr>
-          <w:lang w:val="en-US"/>
-        </w:rPr>
-        <w:t xml:space="preserve"> (char)</w:t>
+      <w:r>
+        <w:rPr>
+          <w:lang w:val="en-US"/>
+        </w:rPr>
+        <w:t>System.Char (char)</w:t>
       </w:r>
     </w:p>
     <w:p>
@@ -1128,19 +890,11 @@
           <w:lang w:val="en-US"/>
         </w:rPr>
       </w:pPr>
-      <w:proofErr w:type="spellStart"/>
-      <w:r>
-        <w:rPr>
-          <w:lang w:val="en-US"/>
-        </w:rPr>
-        <w:t>System.String</w:t>
-      </w:r>
-      <w:proofErr w:type="spellEnd"/>
-      <w:r>
-        <w:rPr>
-          <w:lang w:val="en-US"/>
-        </w:rPr>
-        <w:t xml:space="preserve"> (string)</w:t>
+      <w:r>
+        <w:rPr>
+          <w:lang w:val="en-US"/>
+        </w:rPr>
+        <w:t>System.String (string)</w:t>
       </w:r>
     </w:p>
     <w:p>
@@ -1184,7 +938,6 @@
           <w:lang w:val="en-US"/>
         </w:rPr>
       </w:pPr>
-      <w:proofErr w:type="spellStart"/>
       <w:r>
         <w:rPr>
           <w:lang w:val="en-US"/>
@@ -1197,7 +950,6 @@
         </w:rPr>
         <w:t>.Rectangle</w:t>
       </w:r>
-      <w:proofErr w:type="spellEnd"/>
     </w:p>
     <w:p>
       <w:pPr>
@@ -1210,7 +962,6 @@
           <w:lang w:val="en-US"/>
         </w:rPr>
       </w:pPr>
-      <w:proofErr w:type="spellStart"/>
       <w:r>
         <w:rPr>
           <w:lang w:val="en-US"/>
@@ -1221,23 +972,15 @@
         <w:rPr>
           <w:lang w:val="en-US"/>
         </w:rPr>
-        <w:t>.Color</w:t>
-      </w:r>
-      <w:proofErr w:type="spellEnd"/>
-      <w:r>
-        <w:rPr>
-          <w:lang w:val="en-US"/>
-        </w:rPr>
-        <w:t xml:space="preserve"> (Color)</w:t>
-      </w:r>
-    </w:p>
-    <w:p>
-      <w:pPr>
-        <w:rPr>
-          <w:lang w:val="en-US"/>
-        </w:rPr>
-      </w:pPr>
-      <w:proofErr w:type="spellStart"/>
+        <w:t>.Color (Color)</w:t>
+      </w:r>
+    </w:p>
+    <w:p>
+      <w:pPr>
+        <w:rPr>
+          <w:lang w:val="en-US"/>
+        </w:rPr>
+      </w:pPr>
       <w:r>
         <w:rPr>
           <w:lang w:val="en-US"/>
@@ -1248,14 +991,7 @@
         <w:rPr>
           <w:lang w:val="en-US"/>
         </w:rPr>
-        <w:t>.TypeSerializer</w:t>
-      </w:r>
-      <w:proofErr w:type="spellEnd"/>
-      <w:r>
-        <w:rPr>
-          <w:lang w:val="en-US"/>
-        </w:rPr>
-        <w:t xml:space="preserve"> automatically creates arr</w:t>
+        <w:t>.TypeSerializer automatically creates arr</w:t>
       </w:r>
       <w:r>
         <w:rPr>
@@ -1275,14 +1011,12 @@
         </w:rPr>
         <w:t xml:space="preserve">, registering your own custom array </w:t>
       </w:r>
-      <w:proofErr w:type="spellStart"/>
       <w:r>
         <w:rPr>
           <w:lang w:val="en-US"/>
         </w:rPr>
         <w:t>serializer</w:t>
       </w:r>
-      <w:proofErr w:type="spellEnd"/>
       <w:r>
         <w:rPr>
           <w:lang w:val="en-US"/>
@@ -1351,26 +1085,15 @@
           <w:b/>
           <w:lang w:val="en-US"/>
         </w:rPr>
-        <w:t xml:space="preserve">namely that attribute </w:t>
-      </w:r>
-      <w:proofErr w:type="spellStart"/>
+        <w:t>namely that attribute thingie</w:t>
+      </w:r>
       <w:r>
         <w:rPr>
           <w:b/>
           <w:lang w:val="en-US"/>
         </w:rPr>
-        <w:t>thingie</w:t>
-      </w:r>
-      <w:proofErr w:type="spellEnd"/>
-      <w:r>
-        <w:rPr>
-          <w:b/>
-          <w:lang w:val="en-US"/>
-        </w:rPr>
         <w:t>.</w:t>
       </w:r>
-      <w:bookmarkStart w:id="0" w:name="_GoBack"/>
-      <w:bookmarkEnd w:id="0"/>
     </w:p>
     <w:p>
       <w:pPr>
@@ -1411,7 +1134,6 @@
           <w:lang w:val="en-US"/>
         </w:rPr>
       </w:pPr>
-      <w:proofErr w:type="spellStart"/>
       <w:r>
         <w:rPr>
           <w:lang w:val="en-US"/>
@@ -1419,7 +1141,6 @@
         <w:lastRenderedPageBreak/>
         <w:t>Todo</w:t>
       </w:r>
-      <w:proofErr w:type="spellEnd"/>
     </w:p>
     <w:p>
       <w:pPr>
@@ -1484,35 +1205,7 @@
         <w:rPr>
           <w:lang w:val="en-US"/>
         </w:rPr>
-        <w:t xml:space="preserve">Implement </w:t>
-      </w:r>
-      <w:proofErr w:type="spellStart"/>
-      <w:r>
-        <w:rPr>
-          <w:lang w:val="en-US"/>
-        </w:rPr>
-        <w:t>NetworkMessage</w:t>
-      </w:r>
-      <w:proofErr w:type="spellEnd"/>
-      <w:r>
-        <w:rPr>
-          <w:lang w:val="en-US"/>
-        </w:rPr>
-        <w:t xml:space="preserve"> </w:t>
-      </w:r>
-      <w:proofErr w:type="spellStart"/>
-      <w:r>
-        <w:rPr>
-          <w:lang w:val="en-US"/>
-        </w:rPr>
-        <w:t>enum</w:t>
-      </w:r>
-      <w:proofErr w:type="spellEnd"/>
-      <w:r>
-        <w:rPr>
-          <w:lang w:val="en-US"/>
-        </w:rPr>
-        <w:t xml:space="preserve"> array support</w:t>
+        <w:t>Implement NetworkMessage enum array support</w:t>
       </w:r>
     </w:p>
     <w:p>
@@ -1526,19 +1219,11 @@
           <w:lang w:val="en-US"/>
         </w:rPr>
       </w:pPr>
-      <w:proofErr w:type="spellStart"/>
-      <w:r>
-        <w:rPr>
-          <w:lang w:val="en-US"/>
-        </w:rPr>
-        <w:t>ISerializable</w:t>
-      </w:r>
-      <w:proofErr w:type="spellEnd"/>
-      <w:r>
-        <w:rPr>
-          <w:lang w:val="en-US"/>
-        </w:rPr>
-        <w:t xml:space="preserve"> array support (?)</w:t>
+      <w:r>
+        <w:rPr>
+          <w:lang w:val="en-US"/>
+        </w:rPr>
+        <w:t>ISerializable array support (?)</w:t>
       </w:r>
     </w:p>
     <w:p>
@@ -1552,19 +1237,11 @@
           <w:lang w:val="en-US"/>
         </w:rPr>
       </w:pPr>
-      <w:proofErr w:type="spellStart"/>
-      <w:r>
-        <w:rPr>
-          <w:lang w:val="en-US"/>
-        </w:rPr>
-        <w:t>TypeSerializer.GameObject</w:t>
-      </w:r>
-      <w:proofErr w:type="spellEnd"/>
-      <w:r>
-        <w:rPr>
-          <w:lang w:val="en-US"/>
-        </w:rPr>
-        <w:t xml:space="preserve"> (Reference?)</w:t>
+      <w:r>
+        <w:rPr>
+          <w:lang w:val="en-US"/>
+        </w:rPr>
+        <w:t>TypeSerializer.GameObject (Reference?)</w:t>
       </w:r>
     </w:p>
     <w:p>
@@ -1620,6 +1297,62 @@
         </w:rPr>
         <w:t>Write getting started</w:t>
       </w:r>
+    </w:p>
+    <w:p>
+      <w:pPr>
+        <w:pStyle w:val="Liststycke"/>
+        <w:numPr>
+          <w:ilvl w:val="0"/>
+          <w:numId w:val="1"/>
+        </w:numPr>
+        <w:rPr>
+          <w:lang w:val="en-US"/>
+        </w:rPr>
+      </w:pPr>
+      <w:r>
+        <w:rPr>
+          <w:lang w:val="en-US"/>
+        </w:rPr>
+        <w:t>Remove ISerializable (?)</w:t>
+      </w:r>
+    </w:p>
+    <w:p>
+      <w:pPr>
+        <w:pStyle w:val="Liststycke"/>
+        <w:numPr>
+          <w:ilvl w:val="0"/>
+          <w:numId w:val="1"/>
+        </w:numPr>
+        <w:rPr>
+          <w:lang w:val="en-US"/>
+        </w:rPr>
+      </w:pPr>
+      <w:r>
+        <w:rPr>
+          <w:lang w:val="en-US"/>
+        </w:rPr>
+        <w:t>Implement LoadTypeSerializers event (Or possibly specify that they’re supposed to be loaded in InitializeEvent)</w:t>
+      </w:r>
+    </w:p>
+    <w:p>
+      <w:pPr>
+        <w:pStyle w:val="Liststycke"/>
+        <w:numPr>
+          <w:ilvl w:val="0"/>
+          <w:numId w:val="1"/>
+        </w:numPr>
+        <w:rPr>
+          <w:lang w:val="en-US"/>
+        </w:rPr>
+      </w:pPr>
+      <w:r>
+        <w:rPr>
+          <w:lang w:val="en-US"/>
+        </w:rPr>
+        <w:t xml:space="preserve">Add EventAttribute for static </w:t>
+      </w:r>
+      <w:bookmarkStart w:id="0" w:name="_GoBack"/>
+      <w:bookmarkEnd w:id="0"/>
     </w:p>
     <w:p>
       <w:pPr>
@@ -1691,8 +1424,6 @@
                                 <w:lang w:val="en-US"/>
                               </w:rPr>
                             </w:pPr>
-                            <w:proofErr w:type="spellStart"/>
-                            <w:proofErr w:type="gramStart"/>
                             <w:r>
                               <w:rPr>
                                 <w:rFonts w:ascii="Consolas" w:hAnsi="Consolas" w:cs="Consolas"/>
@@ -1703,8 +1434,6 @@
                               </w:rPr>
                               <w:t>var</w:t>
                             </w:r>
-                            <w:proofErr w:type="spellEnd"/>
-                            <w:proofErr w:type="gramEnd"/>
                             <w:r>
                               <w:rPr>
                                 <w:rFonts w:ascii="Consolas" w:hAnsi="Consolas" w:cs="Consolas"/>
@@ -1753,29 +1482,7 @@
                                 <w:szCs w:val="19"/>
                                 <w:lang w:val="en-US"/>
                               </w:rPr>
-                              <w:t>[5].</w:t>
-                            </w:r>
-                            <w:proofErr w:type="spellStart"/>
-                            <w:r>
-                              <w:rPr>
-                                <w:rFonts w:ascii="Consolas" w:hAnsi="Consolas" w:cs="Consolas"/>
-                                <w:color w:val="000000"/>
-                                <w:sz w:val="19"/>
-                                <w:szCs w:val="19"/>
-                                <w:lang w:val="en-US"/>
-                              </w:rPr>
-                              <w:t>GetType</w:t>
-                            </w:r>
-                            <w:proofErr w:type="spellEnd"/>
-                            <w:r>
-                              <w:rPr>
-                                <w:rFonts w:ascii="Consolas" w:hAnsi="Consolas" w:cs="Consolas"/>
-                                <w:color w:val="000000"/>
-                                <w:sz w:val="19"/>
-                                <w:szCs w:val="19"/>
-                                <w:lang w:val="en-US"/>
-                              </w:rPr>
-                              <w:t>();</w:t>
+                              <w:t>[5].GetType();</w:t>
                             </w:r>
                           </w:p>
                           <w:p>
@@ -1792,8 +1499,6 @@
                                 <w:lang w:val="en-US"/>
                               </w:rPr>
                             </w:pPr>
-                            <w:proofErr w:type="spellStart"/>
-                            <w:proofErr w:type="gramStart"/>
                             <w:r>
                               <w:rPr>
                                 <w:rFonts w:ascii="Consolas" w:hAnsi="Consolas" w:cs="Consolas"/>
@@ -1812,41 +1517,7 @@
                                 <w:szCs w:val="19"/>
                                 <w:lang w:val="en-US"/>
                               </w:rPr>
-                              <w:t>.WriteLine</w:t>
-                            </w:r>
-                            <w:proofErr w:type="spellEnd"/>
-                            <w:r>
-                              <w:rPr>
-                                <w:rFonts w:ascii="Consolas" w:hAnsi="Consolas" w:cs="Consolas"/>
-                                <w:color w:val="000000"/>
-                                <w:sz w:val="19"/>
-                                <w:szCs w:val="19"/>
-                                <w:lang w:val="en-US"/>
-                              </w:rPr>
-                              <w:t>(</w:t>
-                            </w:r>
-                            <w:proofErr w:type="spellStart"/>
-                            <w:proofErr w:type="gramEnd"/>
-                            <w:r>
-                              <w:rPr>
-                                <w:rFonts w:ascii="Consolas" w:hAnsi="Consolas" w:cs="Consolas"/>
-                                <w:color w:val="000000"/>
-                                <w:sz w:val="19"/>
-                                <w:szCs w:val="19"/>
-                                <w:lang w:val="en-US"/>
-                              </w:rPr>
-                              <w:t>type.IsArray</w:t>
-                            </w:r>
-                            <w:proofErr w:type="spellEnd"/>
-                            <w:r>
-                              <w:rPr>
-                                <w:rFonts w:ascii="Consolas" w:hAnsi="Consolas" w:cs="Consolas"/>
-                                <w:color w:val="000000"/>
-                                <w:sz w:val="19"/>
-                                <w:szCs w:val="19"/>
-                                <w:lang w:val="en-US"/>
-                              </w:rPr>
-                              <w:t>);</w:t>
+                              <w:t>.WriteLine(type.IsArray);</w:t>
                             </w:r>
                           </w:p>
                           <w:p>
@@ -1863,8 +1534,6 @@
                                 <w:lang w:val="en-US"/>
                               </w:rPr>
                             </w:pPr>
-                            <w:proofErr w:type="spellStart"/>
-                            <w:proofErr w:type="gramStart"/>
                             <w:r>
                               <w:rPr>
                                 <w:rFonts w:ascii="Consolas" w:hAnsi="Consolas" w:cs="Consolas"/>
@@ -1883,63 +1552,7 @@
                                 <w:szCs w:val="19"/>
                                 <w:lang w:val="en-US"/>
                               </w:rPr>
-                              <w:t>.WriteLine</w:t>
-                            </w:r>
-                            <w:proofErr w:type="spellEnd"/>
-                            <w:r>
-                              <w:rPr>
-                                <w:rFonts w:ascii="Consolas" w:hAnsi="Consolas" w:cs="Consolas"/>
-                                <w:color w:val="000000"/>
-                                <w:sz w:val="19"/>
-                                <w:szCs w:val="19"/>
-                                <w:lang w:val="en-US"/>
-                              </w:rPr>
-                              <w:t>(</w:t>
-                            </w:r>
-                            <w:proofErr w:type="spellStart"/>
-                            <w:proofErr w:type="gramEnd"/>
-                            <w:r>
-                              <w:rPr>
-                                <w:rFonts w:ascii="Consolas" w:hAnsi="Consolas" w:cs="Consolas"/>
-                                <w:color w:val="000000"/>
-                                <w:sz w:val="19"/>
-                                <w:szCs w:val="19"/>
-                                <w:lang w:val="en-US"/>
-                              </w:rPr>
-                              <w:t>type.GetElementType</w:t>
-                            </w:r>
-                            <w:proofErr w:type="spellEnd"/>
-                            <w:r>
-                              <w:rPr>
-                                <w:rFonts w:ascii="Consolas" w:hAnsi="Consolas" w:cs="Consolas"/>
-                                <w:color w:val="000000"/>
-                                <w:sz w:val="19"/>
-                                <w:szCs w:val="19"/>
-                                <w:lang w:val="en-US"/>
-                              </w:rPr>
-                              <w:t>().</w:t>
-                            </w:r>
-                            <w:proofErr w:type="spellStart"/>
-                            <w:r>
-                              <w:rPr>
-                                <w:rFonts w:ascii="Consolas" w:hAnsi="Consolas" w:cs="Consolas"/>
-                                <w:color w:val="000000"/>
-                                <w:sz w:val="19"/>
-                                <w:szCs w:val="19"/>
-                                <w:lang w:val="en-US"/>
-                              </w:rPr>
-                              <w:t>FullName</w:t>
-                            </w:r>
-                            <w:proofErr w:type="spellEnd"/>
-                            <w:r>
-                              <w:rPr>
-                                <w:rFonts w:ascii="Consolas" w:hAnsi="Consolas" w:cs="Consolas"/>
-                                <w:color w:val="000000"/>
-                                <w:sz w:val="19"/>
-                                <w:szCs w:val="19"/>
-                                <w:lang w:val="en-US"/>
-                              </w:rPr>
-                              <w:t>);</w:t>
+                              <w:t>.WriteLine(type.GetElementType().FullName);</w:t>
                             </w:r>
                           </w:p>
                           <w:p>
@@ -1952,7 +1565,6 @@
                                 </w14:textOutline>
                               </w:rPr>
                             </w:pPr>
-                            <w:proofErr w:type="spellStart"/>
                             <w:r>
                               <w:rPr>
                                 <w:rFonts w:ascii="Consolas" w:hAnsi="Consolas" w:cs="Consolas"/>
@@ -1962,7 +1574,6 @@
                               </w:rPr>
                               <w:t>Console</w:t>
                             </w:r>
-                            <w:proofErr w:type="gramStart"/>
                             <w:r>
                               <w:rPr>
                                 <w:rFonts w:ascii="Consolas" w:hAnsi="Consolas" w:cs="Consolas"/>
@@ -1970,18 +1581,7 @@
                                 <w:sz w:val="19"/>
                                 <w:szCs w:val="19"/>
                               </w:rPr>
-                              <w:t>.ReadKey</w:t>
-                            </w:r>
-                            <w:proofErr w:type="spellEnd"/>
-                            <w:proofErr w:type="gramEnd"/>
-                            <w:r>
-                              <w:rPr>
-                                <w:rFonts w:ascii="Consolas" w:hAnsi="Consolas" w:cs="Consolas"/>
-                                <w:color w:val="000000"/>
-                                <w:sz w:val="19"/>
-                                <w:szCs w:val="19"/>
-                              </w:rPr>
-                              <w:t>();</w:t>
+                              <w:t>.ReadKey();</w:t>
                             </w:r>
                           </w:p>
                         </w:txbxContent>
@@ -2018,8 +1618,6 @@
                           <w:lang w:val="en-US"/>
                         </w:rPr>
                       </w:pPr>
-                      <w:proofErr w:type="spellStart"/>
-                      <w:proofErr w:type="gramStart"/>
                       <w:r>
                         <w:rPr>
                           <w:rFonts w:ascii="Consolas" w:hAnsi="Consolas" w:cs="Consolas"/>
@@ -2030,8 +1628,6 @@
                         </w:rPr>
                         <w:t>var</w:t>
                       </w:r>
-                      <w:proofErr w:type="spellEnd"/>
-                      <w:proofErr w:type="gramEnd"/>
                       <w:r>
                         <w:rPr>
                           <w:rFonts w:ascii="Consolas" w:hAnsi="Consolas" w:cs="Consolas"/>
@@ -2080,29 +1676,7 @@
                           <w:szCs w:val="19"/>
                           <w:lang w:val="en-US"/>
                         </w:rPr>
-                        <w:t>[5].</w:t>
-                      </w:r>
-                      <w:proofErr w:type="spellStart"/>
-                      <w:r>
-                        <w:rPr>
-                          <w:rFonts w:ascii="Consolas" w:hAnsi="Consolas" w:cs="Consolas"/>
-                          <w:color w:val="000000"/>
-                          <w:sz w:val="19"/>
-                          <w:szCs w:val="19"/>
-                          <w:lang w:val="en-US"/>
-                        </w:rPr>
-                        <w:t>GetType</w:t>
-                      </w:r>
-                      <w:proofErr w:type="spellEnd"/>
-                      <w:r>
-                        <w:rPr>
-                          <w:rFonts w:ascii="Consolas" w:hAnsi="Consolas" w:cs="Consolas"/>
-                          <w:color w:val="000000"/>
-                          <w:sz w:val="19"/>
-                          <w:szCs w:val="19"/>
-                          <w:lang w:val="en-US"/>
-                        </w:rPr>
-                        <w:t>();</w:t>
+                        <w:t>[5].GetType();</w:t>
                       </w:r>
                     </w:p>
                     <w:p>
@@ -2119,8 +1693,6 @@
                           <w:lang w:val="en-US"/>
                         </w:rPr>
                       </w:pPr>
-                      <w:proofErr w:type="spellStart"/>
-                      <w:proofErr w:type="gramStart"/>
                       <w:r>
                         <w:rPr>
                           <w:rFonts w:ascii="Consolas" w:hAnsi="Consolas" w:cs="Consolas"/>
@@ -2139,41 +1711,7 @@
                           <w:szCs w:val="19"/>
                           <w:lang w:val="en-US"/>
                         </w:rPr>
-                        <w:t>.WriteLine</w:t>
-                      </w:r>
-                      <w:proofErr w:type="spellEnd"/>
-                      <w:r>
-                        <w:rPr>
-                          <w:rFonts w:ascii="Consolas" w:hAnsi="Consolas" w:cs="Consolas"/>
-                          <w:color w:val="000000"/>
-                          <w:sz w:val="19"/>
-                          <w:szCs w:val="19"/>
-                          <w:lang w:val="en-US"/>
-                        </w:rPr>
-                        <w:t>(</w:t>
-                      </w:r>
-                      <w:proofErr w:type="spellStart"/>
-                      <w:proofErr w:type="gramEnd"/>
-                      <w:r>
-                        <w:rPr>
-                          <w:rFonts w:ascii="Consolas" w:hAnsi="Consolas" w:cs="Consolas"/>
-                          <w:color w:val="000000"/>
-                          <w:sz w:val="19"/>
-                          <w:szCs w:val="19"/>
-                          <w:lang w:val="en-US"/>
-                        </w:rPr>
-                        <w:t>type.IsArray</w:t>
-                      </w:r>
-                      <w:proofErr w:type="spellEnd"/>
-                      <w:r>
-                        <w:rPr>
-                          <w:rFonts w:ascii="Consolas" w:hAnsi="Consolas" w:cs="Consolas"/>
-                          <w:color w:val="000000"/>
-                          <w:sz w:val="19"/>
-                          <w:szCs w:val="19"/>
-                          <w:lang w:val="en-US"/>
-                        </w:rPr>
-                        <w:t>);</w:t>
+                        <w:t>.WriteLine(type.IsArray);</w:t>
                       </w:r>
                     </w:p>
                     <w:p>
@@ -2190,8 +1728,6 @@
                           <w:lang w:val="en-US"/>
                         </w:rPr>
                       </w:pPr>
-                      <w:proofErr w:type="spellStart"/>
-                      <w:proofErr w:type="gramStart"/>
                       <w:r>
                         <w:rPr>
                           <w:rFonts w:ascii="Consolas" w:hAnsi="Consolas" w:cs="Consolas"/>
@@ -2210,63 +1746,7 @@
                           <w:szCs w:val="19"/>
                           <w:lang w:val="en-US"/>
                         </w:rPr>
-                        <w:t>.WriteLine</w:t>
-                      </w:r>
-                      <w:proofErr w:type="spellEnd"/>
-                      <w:r>
-                        <w:rPr>
-                          <w:rFonts w:ascii="Consolas" w:hAnsi="Consolas" w:cs="Consolas"/>
-                          <w:color w:val="000000"/>
-                          <w:sz w:val="19"/>
-                          <w:szCs w:val="19"/>
-                          <w:lang w:val="en-US"/>
-                        </w:rPr>
-                        <w:t>(</w:t>
-                      </w:r>
-                      <w:proofErr w:type="spellStart"/>
-                      <w:proofErr w:type="gramEnd"/>
-                      <w:r>
-                        <w:rPr>
-                          <w:rFonts w:ascii="Consolas" w:hAnsi="Consolas" w:cs="Consolas"/>
-                          <w:color w:val="000000"/>
-                          <w:sz w:val="19"/>
-                          <w:szCs w:val="19"/>
-                          <w:lang w:val="en-US"/>
-                        </w:rPr>
-                        <w:t>type.GetElementType</w:t>
-                      </w:r>
-                      <w:proofErr w:type="spellEnd"/>
-                      <w:r>
-                        <w:rPr>
-                          <w:rFonts w:ascii="Consolas" w:hAnsi="Consolas" w:cs="Consolas"/>
-                          <w:color w:val="000000"/>
-                          <w:sz w:val="19"/>
-                          <w:szCs w:val="19"/>
-                          <w:lang w:val="en-US"/>
-                        </w:rPr>
-                        <w:t>().</w:t>
-                      </w:r>
-                      <w:proofErr w:type="spellStart"/>
-                      <w:r>
-                        <w:rPr>
-                          <w:rFonts w:ascii="Consolas" w:hAnsi="Consolas" w:cs="Consolas"/>
-                          <w:color w:val="000000"/>
-                          <w:sz w:val="19"/>
-                          <w:szCs w:val="19"/>
-                          <w:lang w:val="en-US"/>
-                        </w:rPr>
-                        <w:t>FullName</w:t>
-                      </w:r>
-                      <w:proofErr w:type="spellEnd"/>
-                      <w:r>
-                        <w:rPr>
-                          <w:rFonts w:ascii="Consolas" w:hAnsi="Consolas" w:cs="Consolas"/>
-                          <w:color w:val="000000"/>
-                          <w:sz w:val="19"/>
-                          <w:szCs w:val="19"/>
-                          <w:lang w:val="en-US"/>
-                        </w:rPr>
-                        <w:t>);</w:t>
+                        <w:t>.WriteLine(type.GetElementType().FullName);</w:t>
                       </w:r>
                     </w:p>
                     <w:p>
@@ -2279,7 +1759,6 @@
                           </w14:textOutline>
                         </w:rPr>
                       </w:pPr>
-                      <w:proofErr w:type="spellStart"/>
                       <w:r>
                         <w:rPr>
                           <w:rFonts w:ascii="Consolas" w:hAnsi="Consolas" w:cs="Consolas"/>
@@ -2289,7 +1768,6 @@
                         </w:rPr>
                         <w:t>Console</w:t>
                       </w:r>
-                      <w:proofErr w:type="gramStart"/>
                       <w:r>
                         <w:rPr>
                           <w:rFonts w:ascii="Consolas" w:hAnsi="Consolas" w:cs="Consolas"/>
@@ -2297,18 +1775,7 @@
                           <w:sz w:val="19"/>
                           <w:szCs w:val="19"/>
                         </w:rPr>
-                        <w:t>.ReadKey</w:t>
-                      </w:r>
-                      <w:proofErr w:type="spellEnd"/>
-                      <w:proofErr w:type="gramEnd"/>
-                      <w:r>
-                        <w:rPr>
-                          <w:rFonts w:ascii="Consolas" w:hAnsi="Consolas" w:cs="Consolas"/>
-                          <w:color w:val="000000"/>
-                          <w:sz w:val="19"/>
-                          <w:szCs w:val="19"/>
-                        </w:rPr>
-                        <w:t>();</w:t>
+                        <w:t>.ReadKey();</w:t>
                       </w:r>
                     </w:p>
                   </w:txbxContent>
@@ -3384,7 +2851,7 @@
 </file>
 
 <file path=customXml/itemProps1.xml><?xml version="1.0" encoding="utf-8"?>
-<ds:datastoreItem xmlns:ds="http://schemas.openxmlformats.org/officeDocument/2006/customXml" ds:itemID="{D44DE08A-AC6C-4240-A377-104A4EAB1104}">
+<ds:datastoreItem xmlns:ds="http://schemas.openxmlformats.org/officeDocument/2006/customXml" ds:itemID="{EEFF3F01-C735-4C81-A60D-0A8D712B495F}">
   <ds:schemaRefs>
     <ds:schemaRef ds:uri="http://schemas.openxmlformats.org/officeDocument/2006/bibliography"/>
   </ds:schemaRefs>

</xml_diff>